<commit_message>
migrate user and passwd
</commit_message>
<xml_diff>
--- a/mysql.docx
+++ b/mysql.docx
@@ -2678,6 +2678,15 @@
       </w:r>
       <w:r>
         <w:rPr>
+          <w:rFonts w:ascii="Monospace" w:hAnsi="Monospace" w:cs="Monospace" w:hint="eastAsia"/>
+          <w:color w:val="000000"/>
+          <w:kern w:val="0"/>
+          <w:szCs w:val="21"/>
+        </w:rPr>
+        <w:t xml:space="preserve">  </w:t>
+      </w:r>
+      <w:r>
+        <w:rPr>
           <w:rFonts w:ascii="Monospace" w:hAnsi="Monospace" w:cs="Monospace"/>
           <w:b/>
           <w:bCs/>
@@ -2768,6 +2777,17 @@
       </w:r>
       <w:r>
         <w:rPr>
+          <w:rFonts w:ascii="Monospace" w:hAnsi="Monospace" w:cs="Monospace" w:hint="eastAsia"/>
+          <w:color w:val="000000"/>
+          <w:kern w:val="0"/>
+          <w:szCs w:val="21"/>
+        </w:rPr>
+        <w:t xml:space="preserve">  </w:t>
+      </w:r>
+      <w:bookmarkStart w:id="0" w:name="_GoBack"/>
+      <w:bookmarkEnd w:id="0"/>
+      <w:r>
+        <w:rPr>
           <w:rFonts w:ascii="Monospace" w:hAnsi="Monospace" w:cs="Monospace"/>
           <w:b/>
           <w:bCs/>
@@ -2998,6 +3018,23 @@
           <w:szCs w:val="21"/>
         </w:rPr>
         <w:tab/>
+      </w:r>
+      <w:r>
+        <w:rPr>
+          <w:rFonts w:ascii="Monospace" w:hAnsi="Monospace" w:cs="Monospace" w:hint="eastAsia"/>
+          <w:color w:val="000000"/>
+          <w:kern w:val="0"/>
+          <w:szCs w:val="21"/>
+        </w:rPr>
+        <w:t xml:space="preserve"> </w:t>
+      </w:r>
+      <w:r>
+        <w:rPr>
+          <w:rFonts w:ascii="Monospace" w:hAnsi="Monospace" w:cs="Monospace"/>
+          <w:color w:val="000000"/>
+          <w:kern w:val="0"/>
+          <w:szCs w:val="21"/>
+        </w:rPr>
         <w:t>cJSON_AddItemToArray(user,user1=cJSON_CreateObject());</w:t>
       </w:r>
     </w:p>
@@ -3034,6 +3071,15 @@
       </w:r>
       <w:r>
         <w:rPr>
+          <w:rFonts w:ascii="Monospace" w:hAnsi="Monospace" w:cs="Monospace" w:hint="eastAsia"/>
+          <w:color w:val="000000"/>
+          <w:kern w:val="0"/>
+          <w:szCs w:val="21"/>
+        </w:rPr>
+        <w:t xml:space="preserve"> </w:t>
+      </w:r>
+      <w:r>
+        <w:rPr>
           <w:rFonts w:ascii="Monospace" w:hAnsi="Monospace" w:cs="Monospace"/>
           <w:b/>
           <w:bCs/>
@@ -3095,6 +3141,15 @@
       </w:r>
       <w:r>
         <w:rPr>
+          <w:rFonts w:ascii="Monospace" w:hAnsi="Monospace" w:cs="Monospace" w:hint="eastAsia"/>
+          <w:color w:val="000000"/>
+          <w:kern w:val="0"/>
+          <w:szCs w:val="21"/>
+        </w:rPr>
+        <w:t xml:space="preserve">  </w:t>
+      </w:r>
+      <w:r>
+        <w:rPr>
           <w:rFonts w:ascii="Monospace" w:hAnsi="Monospace" w:cs="Monospace"/>
           <w:b/>
           <w:bCs/>
@@ -3156,6 +3211,15 @@
       </w:r>
       <w:r>
         <w:rPr>
+          <w:rFonts w:ascii="Monospace" w:hAnsi="Monospace" w:cs="Monospace" w:hint="eastAsia"/>
+          <w:color w:val="000000"/>
+          <w:kern w:val="0"/>
+          <w:szCs w:val="21"/>
+        </w:rPr>
+        <w:t xml:space="preserve">   </w:t>
+      </w:r>
+      <w:r>
+        <w:rPr>
           <w:rFonts w:ascii="Monospace" w:hAnsi="Monospace" w:cs="Monospace"/>
           <w:b/>
           <w:bCs/>
@@ -3223,6 +3287,23 @@
           <w:szCs w:val="21"/>
         </w:rPr>
         <w:tab/>
+      </w:r>
+      <w:r>
+        <w:rPr>
+          <w:rFonts w:ascii="Monospace" w:hAnsi="Monospace" w:cs="Monospace" w:hint="eastAsia"/>
+          <w:color w:val="000000"/>
+          <w:kern w:val="0"/>
+          <w:szCs w:val="21"/>
+        </w:rPr>
+        <w:t xml:space="preserve">    </w:t>
+      </w:r>
+      <w:r>
+        <w:rPr>
+          <w:rFonts w:ascii="Monospace" w:hAnsi="Monospace" w:cs="Monospace"/>
+          <w:color w:val="000000"/>
+          <w:kern w:val="0"/>
+          <w:szCs w:val="21"/>
+        </w:rPr>
         <w:t>cJSON_AddStringToObject(user1,</w:t>
       </w:r>
       <w:r>
@@ -3295,6 +3376,15 @@
       </w:r>
       <w:r>
         <w:rPr>
+          <w:rFonts w:ascii="Monospace" w:hAnsi="Monospace" w:cs="Monospace" w:hint="eastAsia"/>
+          <w:color w:val="000000"/>
+          <w:kern w:val="0"/>
+          <w:szCs w:val="21"/>
+        </w:rPr>
+        <w:t xml:space="preserve">    </w:t>
+      </w:r>
+      <w:r>
+        <w:rPr>
           <w:rFonts w:ascii="Monospace" w:hAnsi="Monospace" w:cs="Monospace"/>
           <w:b/>
           <w:bCs/>
@@ -3356,6 +3446,15 @@
       </w:r>
       <w:r>
         <w:rPr>
+          <w:rFonts w:ascii="Monospace" w:hAnsi="Monospace" w:cs="Monospace" w:hint="eastAsia"/>
+          <w:color w:val="000000"/>
+          <w:kern w:val="0"/>
+          <w:szCs w:val="21"/>
+        </w:rPr>
+        <w:t xml:space="preserve">   </w:t>
+      </w:r>
+      <w:r>
+        <w:rPr>
           <w:rFonts w:ascii="Monospace" w:hAnsi="Monospace" w:cs="Monospace"/>
           <w:b/>
           <w:bCs/>
@@ -3426,6 +3525,15 @@
       </w:r>
       <w:r>
         <w:rPr>
+          <w:rFonts w:ascii="Monospace" w:hAnsi="Monospace" w:cs="Monospace" w:hint="eastAsia"/>
+          <w:color w:val="000000"/>
+          <w:kern w:val="0"/>
+          <w:szCs w:val="21"/>
+        </w:rPr>
+        <w:t xml:space="preserve">    </w:t>
+      </w:r>
+      <w:r>
+        <w:rPr>
           <w:rFonts w:ascii="Monospace" w:hAnsi="Monospace" w:cs="Monospace"/>
           <w:b/>
           <w:bCs/>
@@ -3484,6 +3592,23 @@
           <w:szCs w:val="21"/>
         </w:rPr>
         <w:tab/>
+      </w:r>
+      <w:r>
+        <w:rPr>
+          <w:rFonts w:ascii="Monospace" w:hAnsi="Monospace" w:cs="Monospace" w:hint="eastAsia"/>
+          <w:color w:val="000000"/>
+          <w:kern w:val="0"/>
+          <w:szCs w:val="21"/>
+        </w:rPr>
+        <w:t xml:space="preserve">  </w:t>
+      </w:r>
+      <w:r>
+        <w:rPr>
+          <w:rFonts w:ascii="Monospace" w:hAnsi="Monospace" w:cs="Monospace"/>
+          <w:color w:val="000000"/>
+          <w:kern w:val="0"/>
+          <w:szCs w:val="21"/>
+        </w:rPr>
         <w:t>}</w:t>
       </w:r>
     </w:p>
@@ -3517,6 +3642,23 @@
           <w:szCs w:val="21"/>
         </w:rPr>
         <w:tab/>
+      </w:r>
+      <w:r>
+        <w:rPr>
+          <w:rFonts w:ascii="Monospace" w:hAnsi="Monospace" w:cs="Monospace" w:hint="eastAsia"/>
+          <w:color w:val="000000"/>
+          <w:kern w:val="0"/>
+          <w:szCs w:val="21"/>
+        </w:rPr>
+        <w:t xml:space="preserve"> </w:t>
+      </w:r>
+      <w:r>
+        <w:rPr>
+          <w:rFonts w:ascii="Monospace" w:hAnsi="Monospace" w:cs="Monospace"/>
+          <w:color w:val="000000"/>
+          <w:kern w:val="0"/>
+          <w:szCs w:val="21"/>
+        </w:rPr>
         <w:t>}</w:t>
       </w:r>
     </w:p>
@@ -3591,6 +3733,15 @@
       </w:r>
       <w:r>
         <w:rPr>
+          <w:rFonts w:ascii="Monospace" w:hAnsi="Monospace" w:cs="Monospace" w:hint="eastAsia"/>
+          <w:color w:val="000000"/>
+          <w:kern w:val="0"/>
+          <w:szCs w:val="21"/>
+        </w:rPr>
+        <w:t xml:space="preserve"> </w:t>
+      </w:r>
+      <w:r>
+        <w:rPr>
           <w:rFonts w:ascii="Monospace" w:hAnsi="Monospace" w:cs="Monospace"/>
           <w:b/>
           <w:bCs/>
@@ -4767,7 +4918,6 @@
           <w:numId w:val="6"/>
         </w:numPr>
         <w:rPr>
-          <w:rFonts w:hint="eastAsia"/>
           <w:color w:val="FF0000"/>
           <w:szCs w:val="21"/>
         </w:rPr>
@@ -4913,8 +5063,6 @@
         </w:rPr>
         <w:t>然后，别忘了修改权限：</w:t>
       </w:r>
-      <w:bookmarkStart w:id="0" w:name="_GoBack"/>
-      <w:bookmarkEnd w:id="0"/>
     </w:p>
     <w:p>
       <w:pPr>
@@ -4934,7 +5082,6 @@
       <w:pPr>
         <w:ind w:left="425"/>
         <w:rPr>
-          <w:rFonts w:hint="eastAsia"/>
           <w:szCs w:val="21"/>
         </w:rPr>
       </w:pPr>
@@ -4964,7 +5111,6 @@
       <w:pPr>
         <w:ind w:left="425"/>
         <w:rPr>
-          <w:rFonts w:hint="eastAsia"/>
           <w:szCs w:val="21"/>
         </w:rPr>
       </w:pPr>

</xml_diff>